<commit_message>
08/02/2017 commit chán quá
</commit_message>
<xml_diff>
--- a/doc/Spring mvc restful web services.docx
+++ b/doc/Spring mvc restful web services.docx
@@ -30,26 +30,17 @@
     </w:p>
     <w:p>
       <w:r>
-        <w:t>In most cases, the size of your database will also count against your overall hosting space as well. Furthermore, inserting huge BLOBs into your database isn't goi</w:t>
-      </w:r>
-      <w:r>
-        <w:t>ng to help performance with it.</w:t>
-      </w:r>
-    </w:p>
-    <w:p>
-      <w:r>
-        <w:t>The typical pattern to follow when doing something like this is to save the MP3 (or any binary file) on the server in a particular directory, and save the pa</w:t>
-      </w:r>
-      <w:r>
-        <w:t>th to the file in the database.</w:t>
-      </w:r>
-    </w:p>
-    <w:p>
-      <w:r>
-        <w:t>The least expensive way, outside of using the original hosting environment, would probably be to utilize Amazon AWS S3 reduced redundancy storage, which starts at $0.093 per G</w:t>
-      </w:r>
-      <w:r>
-        <w:t>B/per month. Pretty darn cheap.</w:t>
+        <w:t>In most cases, the size of your database will also count against your overall hosting space as well. Furthermore, inserting huge BLOBs into your database isn't going to help performance with it.</w:t>
+      </w:r>
+    </w:p>
+    <w:p>
+      <w:r>
+        <w:t>The typical pattern to follow when doing something like this is to save the MP3 (or any binary file) on the server in a particular directory, and save the path to the file in the database.</w:t>
+      </w:r>
+    </w:p>
+    <w:p>
+      <w:r>
+        <w:t>The least expensive way, outside of using the original hosting environment, would probably be to utilize Amazon AWS S3 reduced redundancy storage, which starts at $0.093 per GB/per month. Pretty darn cheap.</w:t>
       </w:r>
     </w:p>
     <w:p>
@@ -76,6 +67,11 @@
       </w:hyperlink>
     </w:p>
     <w:p>
+      <w:pPr>
+        <w:rPr>
+          <w:rStyle w:val="Hyperlink"/>
+        </w:rPr>
+      </w:pPr>
       <w:hyperlink r:id="rId6" w:history="1">
         <w:r>
           <w:rPr>
@@ -86,9 +82,108 @@
       </w:hyperlink>
     </w:p>
     <w:p>
+      <w:pPr>
+        <w:pStyle w:val="Heading1"/>
+        <w:rPr>
+          <w:rStyle w:val="Hyperlink"/>
+          <w:u w:val="none"/>
+        </w:rPr>
+      </w:pPr>
       <w:bookmarkStart w:id="0" w:name="_GoBack"/>
-      <w:bookmarkEnd w:id="0"/>
-    </w:p>
+      <w:r>
+        <w:rPr>
+          <w:rStyle w:val="Hyperlink"/>
+          <w:u w:val="none"/>
+        </w:rPr>
+        <w:t xml:space="preserve">4. </w:t>
+      </w:r>
+      <w:proofErr w:type="spellStart"/>
+      <w:r>
+        <w:rPr>
+          <w:rStyle w:val="Hyperlink"/>
+          <w:u w:val="none"/>
+        </w:rPr>
+        <w:t>Phân</w:t>
+      </w:r>
+      <w:proofErr w:type="spellEnd"/>
+      <w:r>
+        <w:rPr>
+          <w:rStyle w:val="Hyperlink"/>
+          <w:u w:val="none"/>
+        </w:rPr>
+        <w:t xml:space="preserve"> </w:t>
+      </w:r>
+      <w:proofErr w:type="spellStart"/>
+      <w:r>
+        <w:rPr>
+          <w:rStyle w:val="Hyperlink"/>
+          <w:u w:val="none"/>
+        </w:rPr>
+        <w:t>biệt</w:t>
+      </w:r>
+      <w:proofErr w:type="spellEnd"/>
+      <w:r>
+        <w:rPr>
+          <w:rStyle w:val="Hyperlink"/>
+          <w:u w:val="none"/>
+        </w:rPr>
+        <w:t xml:space="preserve"> controller </w:t>
+      </w:r>
+      <w:proofErr w:type="spellStart"/>
+      <w:r>
+        <w:rPr>
+          <w:rStyle w:val="Hyperlink"/>
+          <w:u w:val="none"/>
+        </w:rPr>
+        <w:t>và</w:t>
+      </w:r>
+      <w:proofErr w:type="spellEnd"/>
+      <w:r>
+        <w:rPr>
+          <w:rStyle w:val="Hyperlink"/>
+          <w:u w:val="none"/>
+        </w:rPr>
+        <w:t xml:space="preserve"> </w:t>
+      </w:r>
+      <w:proofErr w:type="spellStart"/>
+      <w:r>
+        <w:rPr>
+          <w:rStyle w:val="Hyperlink"/>
+          <w:u w:val="none"/>
+        </w:rPr>
+        <w:t>restController</w:t>
+      </w:r>
+      <w:proofErr w:type="spellEnd"/>
+    </w:p>
+    <w:bookmarkEnd w:id="0"/>
+    <w:p>
+      <w:r>
+        <w:fldChar w:fldCharType="begin"/>
+      </w:r>
+      <w:r>
+        <w:instrText xml:space="preserve"> HYPERLINK "</w:instrText>
+      </w:r>
+      <w:r>
+        <w:instrText>https://www.genuitec.com/spring-frameworkrestcontroller-vs-controller/</w:instrText>
+      </w:r>
+      <w:r>
+        <w:instrText xml:space="preserve">" </w:instrText>
+      </w:r>
+      <w:r>
+        <w:fldChar w:fldCharType="separate"/>
+      </w:r>
+      <w:r>
+        <w:rPr>
+          <w:rStyle w:val="Hyperlink"/>
+        </w:rPr>
+        <w:t>https://www.genuitec.com/spring-frameworkrestcontroller-vs-controller/</w:t>
+      </w:r>
+      <w:r>
+        <w:fldChar w:fldCharType="end"/>
+      </w:r>
+    </w:p>
+    <w:p/>
+    <w:p/>
     <w:sectPr>
       <w:pgSz w:w="12240" w:h="15840"/>
       <w:pgMar w:top="1440" w:right="1440" w:bottom="1440" w:left="1440" w:header="720" w:footer="720" w:gutter="0"/>

</xml_diff>